<commit_message>
Added answers to questions we recieved today.
</commit_message>
<xml_diff>
--- a/Requirements/Questions for Poughkeepsie Children’s Home.docx
+++ b/Requirements/Questions for Poughkeepsie Children’s Home.docx
@@ -63,11 +63,11 @@
     <w:p>
       <w:pPr>
         <w:numPr>
-          <w:ilvl w:val="0"/>
-          <w:numId w:val="1"/>
-        </w:numPr>
-        <w:spacing w:line="480" w:lineRule="auto"/>
-        <w:ind w:left="720" w:hanging="360"/>
+          <w:ilvl w:val="1"/>
+          <w:numId w:val="1"/>
+        </w:numPr>
+        <w:spacing w:line="480" w:lineRule="auto"/>
+        <w:ind w:left="1440" w:hanging="360"/>
         <w:rPr>
           <w:sz w:val="24"/>
           <w:szCs w:val="24"/>
@@ -80,6 +80,29 @@
           <w:szCs w:val="24"/>
           <w:rtl w:val="0"/>
         </w:rPr>
+        <w:t xml:space="preserve">They are being recorded by hand onto paper, reviewed by official staff to see if it is an incident, then recorded into Google Sheets.</w:t>
+      </w:r>
+    </w:p>
+    <w:p>
+      <w:pPr>
+        <w:numPr>
+          <w:ilvl w:val="0"/>
+          <w:numId w:val="1"/>
+        </w:numPr>
+        <w:spacing w:line="480" w:lineRule="auto"/>
+        <w:ind w:left="720" w:hanging="360"/>
+        <w:rPr>
+          <w:sz w:val="24"/>
+          <w:szCs w:val="24"/>
+          <w:u w:val="none"/>
+        </w:rPr>
+      </w:pPr>
+      <w:r>
+        <w:rPr>
+          <w:sz w:val="24"/>
+          <w:szCs w:val="24"/>
+          <w:rtl w:val="0"/>
+        </w:rPr>
         <w:t xml:space="preserve">What kind of computers does the office staff use?</w:t>
       </w:r>
     </w:p>
@@ -289,11 +312,11 @@
     <w:p>
       <w:pPr>
         <w:numPr>
-          <w:ilvl w:val="0"/>
-          <w:numId w:val="1"/>
-        </w:numPr>
-        <w:spacing w:line="480" w:lineRule="auto"/>
-        <w:ind w:left="720" w:hanging="360"/>
+          <w:ilvl w:val="1"/>
+          <w:numId w:val="1"/>
+        </w:numPr>
+        <w:spacing w:line="480" w:lineRule="auto"/>
+        <w:ind w:left="1440" w:hanging="360"/>
         <w:rPr>
           <w:sz w:val="24"/>
           <w:szCs w:val="24"/>
@@ -306,6 +329,29 @@
           <w:szCs w:val="24"/>
           <w:rtl w:val="0"/>
         </w:rPr>
+        <w:t xml:space="preserve">Handled by an outside IT firm.</w:t>
+      </w:r>
+    </w:p>
+    <w:p>
+      <w:pPr>
+        <w:numPr>
+          <w:ilvl w:val="0"/>
+          <w:numId w:val="1"/>
+        </w:numPr>
+        <w:spacing w:line="480" w:lineRule="auto"/>
+        <w:ind w:left="720" w:hanging="360"/>
+        <w:rPr>
+          <w:sz w:val="24"/>
+          <w:szCs w:val="24"/>
+          <w:u w:val="none"/>
+        </w:rPr>
+      </w:pPr>
+      <w:r>
+        <w:rPr>
+          <w:sz w:val="24"/>
+          <w:szCs w:val="24"/>
+          <w:rtl w:val="0"/>
+        </w:rPr>
         <w:t xml:space="preserve"> Are there distinct groups of people within the organization already? How do permissions differ between them?</w:t>
       </w:r>
     </w:p>
@@ -350,7 +396,7 @@
           <w:szCs w:val="24"/>
           <w:rtl w:val="0"/>
         </w:rPr>
-        <w:t xml:space="preserve">Do you use any sort of private network (vlan) to keep information secure?</w:t>
+        <w:t xml:space="preserve"> Do you use any sort of private network (VLAN/VPN) to keep information secure?</w:t>
       </w:r>
     </w:p>
     <w:p>
@@ -394,7 +440,7 @@
           <w:szCs w:val="24"/>
           <w:rtl w:val="0"/>
         </w:rPr>
-        <w:t xml:space="preserve">Do any security measures need to be put in place that you require?</w:t>
+        <w:t xml:space="preserve"> Do any security measures need to be put in place that you require?</w:t>
       </w:r>
     </w:p>
     <w:p>
@@ -438,7 +484,7 @@
           <w:szCs w:val="24"/>
           <w:rtl w:val="0"/>
         </w:rPr>
-        <w:t xml:space="preserve">Do you have a disaster recovery plan?</w:t>
+        <w:t xml:space="preserve"> Do you have a disaster recovery plan?</w:t>
       </w:r>
     </w:p>
     <w:p>

</xml_diff>

<commit_message>
Final version of questions to gather requirements. Added answers to questions we have recieved, at least in part.
</commit_message>
<xml_diff>
--- a/Requirements/Questions for Poughkeepsie Children’s Home.docx
+++ b/Requirements/Questions for Poughkeepsie Children’s Home.docx
@@ -42,6 +42,408 @@
       <w:pPr>
         <w:numPr>
           <w:ilvl w:val="0"/>
+          <w:numId w:val="2"/>
+        </w:numPr>
+        <w:spacing w:line="480" w:lineRule="auto"/>
+        <w:ind w:left="720" w:hanging="360"/>
+        <w:rPr>
+          <w:sz w:val="24"/>
+          <w:szCs w:val="24"/>
+          <w:u w:val="none"/>
+        </w:rPr>
+      </w:pPr>
+      <w:r>
+        <w:rPr>
+          <w:sz w:val="24"/>
+          <w:szCs w:val="24"/>
+          <w:rtl w:val="0"/>
+        </w:rPr>
+        <w:t xml:space="preserve">What kind of computers does the office staff use?</w:t>
+      </w:r>
+    </w:p>
+    <w:p>
+      <w:pPr>
+        <w:numPr>
+          <w:ilvl w:val="0"/>
+          <w:numId w:val="2"/>
+        </w:numPr>
+        <w:spacing w:line="480" w:lineRule="auto"/>
+        <w:ind w:left="720" w:hanging="360"/>
+        <w:rPr>
+          <w:sz w:val="24"/>
+          <w:szCs w:val="24"/>
+          <w:u w:val="none"/>
+        </w:rPr>
+      </w:pPr>
+      <w:r>
+        <w:rPr>
+          <w:sz w:val="24"/>
+          <w:szCs w:val="24"/>
+          <w:rtl w:val="0"/>
+        </w:rPr>
+        <w:t xml:space="preserve">Do you own any server equipment, perhaps in a closet, or is every computer a consumer device.</w:t>
+      </w:r>
+    </w:p>
+    <w:p>
+      <w:pPr>
+        <w:numPr>
+          <w:ilvl w:val="0"/>
+          <w:numId w:val="2"/>
+        </w:numPr>
+        <w:spacing w:line="480" w:lineRule="auto"/>
+        <w:ind w:left="720" w:hanging="360"/>
+        <w:rPr>
+          <w:sz w:val="24"/>
+          <w:szCs w:val="24"/>
+          <w:u w:val="none"/>
+        </w:rPr>
+      </w:pPr>
+      <w:r>
+        <w:rPr>
+          <w:sz w:val="24"/>
+          <w:szCs w:val="24"/>
+          <w:rtl w:val="0"/>
+        </w:rPr>
+        <w:t xml:space="preserve">Are the computers hard-wired into the network, or do they operate over WiFi?</w:t>
+      </w:r>
+    </w:p>
+    <w:p>
+      <w:pPr>
+        <w:numPr>
+          <w:ilvl w:val="0"/>
+          <w:numId w:val="2"/>
+        </w:numPr>
+        <w:spacing w:line="480" w:lineRule="auto"/>
+        <w:ind w:left="720" w:hanging="360"/>
+        <w:rPr>
+          <w:sz w:val="24"/>
+          <w:szCs w:val="24"/>
+          <w:u w:val="none"/>
+        </w:rPr>
+      </w:pPr>
+      <w:r>
+        <w:rPr>
+          <w:sz w:val="24"/>
+          <w:szCs w:val="24"/>
+          <w:rtl w:val="0"/>
+        </w:rPr>
+        <w:t xml:space="preserve">Is it important that the data only be visible to employees, or is it acceptable for anyone to see it? -Google Drive is not secure/Google owns the data</w:t>
+      </w:r>
+    </w:p>
+    <w:p>
+      <w:pPr>
+        <w:numPr>
+          <w:ilvl w:val="0"/>
+          <w:numId w:val="2"/>
+        </w:numPr>
+        <w:spacing w:line="480" w:lineRule="auto"/>
+        <w:ind w:left="720" w:hanging="360"/>
+        <w:rPr>
+          <w:sz w:val="24"/>
+          <w:szCs w:val="24"/>
+        </w:rPr>
+      </w:pPr>
+      <w:r>
+        <w:rPr>
+          <w:sz w:val="24"/>
+          <w:szCs w:val="24"/>
+          <w:rtl w:val="0"/>
+        </w:rPr>
+        <w:t xml:space="preserve">What are all the ways that the data is used?</w:t>
+      </w:r>
+    </w:p>
+    <w:p>
+      <w:pPr>
+        <w:numPr>
+          <w:ilvl w:val="0"/>
+          <w:numId w:val="2"/>
+        </w:numPr>
+        <w:spacing w:line="480" w:lineRule="auto"/>
+        <w:ind w:left="720" w:hanging="360"/>
+        <w:rPr>
+          <w:sz w:val="24"/>
+          <w:szCs w:val="24"/>
+          <w:u w:val="none"/>
+        </w:rPr>
+      </w:pPr>
+      <w:r>
+        <w:rPr>
+          <w:sz w:val="24"/>
+          <w:szCs w:val="24"/>
+          <w:rtl w:val="0"/>
+        </w:rPr>
+        <w:t xml:space="preserve">What types of data visualization do you use currently use?</w:t>
+      </w:r>
+    </w:p>
+    <w:p>
+      <w:pPr>
+        <w:numPr>
+          <w:ilvl w:val="0"/>
+          <w:numId w:val="2"/>
+        </w:numPr>
+        <w:spacing w:line="480" w:lineRule="auto"/>
+        <w:ind w:left="720" w:hanging="360"/>
+        <w:rPr>
+          <w:sz w:val="24"/>
+          <w:szCs w:val="24"/>
+        </w:rPr>
+      </w:pPr>
+      <w:r>
+        <w:rPr>
+          <w:sz w:val="24"/>
+          <w:szCs w:val="24"/>
+          <w:rtl w:val="0"/>
+        </w:rPr>
+        <w:t xml:space="preserve">Who’s the intended audience for the data visualizations?</w:t>
+      </w:r>
+    </w:p>
+    <w:p>
+      <w:pPr>
+        <w:numPr>
+          <w:ilvl w:val="0"/>
+          <w:numId w:val="2"/>
+        </w:numPr>
+        <w:spacing w:line="480" w:lineRule="auto"/>
+        <w:ind w:left="720" w:hanging="360"/>
+        <w:rPr>
+          <w:sz w:val="24"/>
+          <w:szCs w:val="24"/>
+          <w:u w:val="none"/>
+        </w:rPr>
+      </w:pPr>
+      <w:r>
+        <w:rPr>
+          <w:sz w:val="24"/>
+          <w:szCs w:val="24"/>
+          <w:rtl w:val="0"/>
+        </w:rPr>
+        <w:t xml:space="preserve">Can you think of any representations of the data that would be useful?</w:t>
+      </w:r>
+    </w:p>
+    <w:p>
+      <w:pPr>
+        <w:numPr>
+          <w:ilvl w:val="0"/>
+          <w:numId w:val="2"/>
+        </w:numPr>
+        <w:spacing w:line="480" w:lineRule="auto"/>
+        <w:ind w:left="720" w:hanging="360"/>
+        <w:rPr>
+          <w:sz w:val="24"/>
+          <w:szCs w:val="24"/>
+        </w:rPr>
+      </w:pPr>
+      <w:r>
+        <w:rPr>
+          <w:sz w:val="24"/>
+          <w:szCs w:val="24"/>
+          <w:rtl w:val="0"/>
+        </w:rPr>
+        <w:t xml:space="preserve">How do you get your data from kaleidacare</w:t>
+      </w:r>
+    </w:p>
+    <w:p>
+      <w:pPr>
+        <w:numPr>
+          <w:ilvl w:val="0"/>
+          <w:numId w:val="2"/>
+        </w:numPr>
+        <w:spacing w:line="480" w:lineRule="auto"/>
+        <w:ind w:left="720" w:hanging="360"/>
+        <w:rPr>
+          <w:sz w:val="24"/>
+          <w:szCs w:val="24"/>
+          <w:u w:val="none"/>
+        </w:rPr>
+      </w:pPr>
+      <w:r>
+        <w:rPr>
+          <w:sz w:val="24"/>
+          <w:szCs w:val="24"/>
+          <w:rtl w:val="0"/>
+        </w:rPr>
+        <w:t xml:space="preserve"> Are there distinct groups of people within the organization already? How do permissions differ between them?</w:t>
+      </w:r>
+    </w:p>
+    <w:p>
+      <w:pPr>
+        <w:numPr>
+          <w:ilvl w:val="0"/>
+          <w:numId w:val="2"/>
+        </w:numPr>
+        <w:spacing w:line="480" w:lineRule="auto"/>
+        <w:ind w:left="720" w:hanging="360"/>
+        <w:rPr>
+          <w:sz w:val="24"/>
+          <w:szCs w:val="24"/>
+        </w:rPr>
+      </w:pPr>
+      <w:r>
+        <w:rPr>
+          <w:sz w:val="24"/>
+          <w:szCs w:val="24"/>
+          <w:rtl w:val="0"/>
+        </w:rPr>
+        <w:t xml:space="preserve">Who has access to sensitive information?</w:t>
+      </w:r>
+    </w:p>
+    <w:p>
+      <w:pPr>
+        <w:numPr>
+          <w:ilvl w:val="0"/>
+          <w:numId w:val="2"/>
+        </w:numPr>
+        <w:spacing w:line="480" w:lineRule="auto"/>
+        <w:ind w:left="720" w:hanging="360"/>
+        <w:rPr>
+          <w:sz w:val="24"/>
+          <w:szCs w:val="24"/>
+        </w:rPr>
+      </w:pPr>
+      <w:r>
+        <w:rPr>
+          <w:sz w:val="24"/>
+          <w:szCs w:val="24"/>
+          <w:rtl w:val="0"/>
+        </w:rPr>
+        <w:t xml:space="preserve"> Do you use any sort of private network (VLAN/VPN) to keep information secure?</w:t>
+      </w:r>
+    </w:p>
+    <w:p>
+      <w:pPr>
+        <w:numPr>
+          <w:ilvl w:val="0"/>
+          <w:numId w:val="2"/>
+        </w:numPr>
+        <w:spacing w:line="480" w:lineRule="auto"/>
+        <w:ind w:left="720" w:hanging="360"/>
+        <w:rPr>
+          <w:sz w:val="24"/>
+          <w:szCs w:val="24"/>
+        </w:rPr>
+      </w:pPr>
+      <w:r>
+        <w:rPr>
+          <w:sz w:val="24"/>
+          <w:szCs w:val="24"/>
+          <w:rtl w:val="0"/>
+        </w:rPr>
+        <w:t xml:space="preserve"> Are there any specific network requirements we must meet or avoid?</w:t>
+      </w:r>
+    </w:p>
+    <w:p>
+      <w:pPr>
+        <w:numPr>
+          <w:ilvl w:val="0"/>
+          <w:numId w:val="2"/>
+        </w:numPr>
+        <w:spacing w:line="480" w:lineRule="auto"/>
+        <w:ind w:left="720" w:hanging="360"/>
+        <w:rPr>
+          <w:sz w:val="24"/>
+          <w:szCs w:val="24"/>
+        </w:rPr>
+      </w:pPr>
+      <w:r>
+        <w:rPr>
+          <w:sz w:val="24"/>
+          <w:szCs w:val="24"/>
+          <w:rtl w:val="0"/>
+        </w:rPr>
+        <w:t xml:space="preserve"> Do any security measures need to be put in place that you require?</w:t>
+      </w:r>
+    </w:p>
+    <w:p>
+      <w:pPr>
+        <w:numPr>
+          <w:ilvl w:val="0"/>
+          <w:numId w:val="2"/>
+        </w:numPr>
+        <w:spacing w:line="480" w:lineRule="auto"/>
+        <w:ind w:left="720" w:hanging="360"/>
+        <w:rPr>
+          <w:sz w:val="24"/>
+          <w:szCs w:val="24"/>
+        </w:rPr>
+      </w:pPr>
+      <w:r>
+        <w:rPr>
+          <w:sz w:val="24"/>
+          <w:szCs w:val="24"/>
+          <w:rtl w:val="0"/>
+        </w:rPr>
+        <w:t xml:space="preserve"> Does one or multiple people operate this technology?</w:t>
+      </w:r>
+    </w:p>
+    <w:p>
+      <w:pPr>
+        <w:numPr>
+          <w:ilvl w:val="0"/>
+          <w:numId w:val="2"/>
+        </w:numPr>
+        <w:spacing w:line="480" w:lineRule="auto"/>
+        <w:ind w:left="720" w:hanging="360"/>
+        <w:rPr>
+          <w:sz w:val="24"/>
+          <w:szCs w:val="24"/>
+        </w:rPr>
+      </w:pPr>
+      <w:r>
+        <w:rPr>
+          <w:sz w:val="24"/>
+          <w:szCs w:val="24"/>
+          <w:rtl w:val="0"/>
+        </w:rPr>
+        <w:t xml:space="preserve"> Do you have a disaster recovery plan?</w:t>
+      </w:r>
+    </w:p>
+    <w:p>
+      <w:pPr>
+        <w:numPr>
+          <w:ilvl w:val="0"/>
+          <w:numId w:val="2"/>
+        </w:numPr>
+        <w:spacing w:line="480" w:lineRule="auto"/>
+        <w:ind w:left="720" w:hanging="360"/>
+        <w:rPr>
+          <w:sz w:val="24"/>
+          <w:szCs w:val="24"/>
+        </w:rPr>
+      </w:pPr>
+      <w:r>
+        <w:rPr>
+          <w:sz w:val="24"/>
+          <w:szCs w:val="24"/>
+          <w:rtl w:val="0"/>
+        </w:rPr>
+        <w:t xml:space="preserve"> Is there anything specific you want/need out of this project?</w:t>
+      </w:r>
+    </w:p>
+    <w:p>
+      <w:pPr>
+        <w:spacing w:line="480" w:lineRule="auto"/>
+        <w:ind w:left="0" w:firstLine="0"/>
+        <w:contextualSpacing w:val="0"/>
+        <w:rPr>
+          <w:b w:val="1"/>
+          <w:sz w:val="24"/>
+          <w:szCs w:val="24"/>
+        </w:rPr>
+      </w:pPr>
+      <w:r>
+        <w:rPr>
+          <w:b w:val="1"/>
+          <w:sz w:val="24"/>
+          <w:szCs w:val="24"/>
+          <w:rtl w:val="0"/>
+        </w:rPr>
+        <w:t xml:space="preserve">Questions that Algozzine already answered</w:t>
+      </w:r>
+    </w:p>
+    <w:p>
+      <w:pPr>
+        <w:numPr>
+          <w:ilvl w:val="0"/>
           <w:numId w:val="1"/>
         </w:numPr>
         <w:spacing w:line="480" w:lineRule="auto"/>
@@ -49,6 +451,7 @@
         <w:rPr>
           <w:sz w:val="24"/>
           <w:szCs w:val="24"/>
+          <w:u w:val="none"/>
         </w:rPr>
       </w:pPr>
       <w:r>
@@ -63,11 +466,52 @@
     <w:p>
       <w:pPr>
         <w:numPr>
-          <w:ilvl w:val="0"/>
-          <w:numId w:val="1"/>
-        </w:numPr>
-        <w:spacing w:line="480" w:lineRule="auto"/>
-        <w:ind w:left="720" w:hanging="360"/>
+          <w:ilvl w:val="1"/>
+          <w:numId w:val="2"/>
+        </w:numPr>
+        <w:spacing w:line="480" w:lineRule="auto"/>
+        <w:ind w:left="1440" w:hanging="360"/>
+        <w:rPr>
+          <w:sz w:val="24"/>
+          <w:szCs w:val="24"/>
+        </w:rPr>
+      </w:pPr>
+      <w:r>
+        <w:rPr>
+          <w:sz w:val="24"/>
+          <w:szCs w:val="24"/>
+          <w:rtl w:val="0"/>
+        </w:rPr>
+        <w:t xml:space="preserve">They are being recorded by hand onto paper, reviewed by official staff to see if it is an incident, then recorded into Google Sheets</w:t>
+      </w:r>
+    </w:p>
+    <w:p>
+      <w:pPr>
+        <w:spacing w:line="480" w:lineRule="auto"/>
+        <w:ind w:left="0" w:firstLine="0"/>
+        <w:contextualSpacing w:val="0"/>
+        <w:rPr>
+          <w:sz w:val="24"/>
+          <w:szCs w:val="24"/>
+        </w:rPr>
+      </w:pPr>
+      <w:r>
+        <w:rPr>
+          <w:sz w:val="24"/>
+          <w:szCs w:val="24"/>
+          <w:rtl w:val="0"/>
+        </w:rPr>
+        <w:t xml:space="preserve">       2.  Is the Home’s IT infrastructure handled by an outside source or is there IT on staff?</w:t>
+      </w:r>
+    </w:p>
+    <w:p>
+      <w:pPr>
+        <w:numPr>
+          <w:ilvl w:val="0"/>
+          <w:numId w:val="3"/>
+        </w:numPr>
+        <w:spacing w:line="480" w:lineRule="auto"/>
+        <w:ind w:left="1440" w:hanging="360"/>
         <w:rPr>
           <w:sz w:val="24"/>
           <w:szCs w:val="24"/>
@@ -80,387 +524,7 @@
           <w:szCs w:val="24"/>
           <w:rtl w:val="0"/>
         </w:rPr>
-        <w:t xml:space="preserve">What kind of computers does the office staff use?</w:t>
-      </w:r>
-    </w:p>
-    <w:p>
-      <w:pPr>
-        <w:numPr>
-          <w:ilvl w:val="0"/>
-          <w:numId w:val="1"/>
-        </w:numPr>
-        <w:spacing w:line="480" w:lineRule="auto"/>
-        <w:ind w:left="720" w:hanging="360"/>
-        <w:rPr>
-          <w:sz w:val="24"/>
-          <w:szCs w:val="24"/>
-          <w:u w:val="none"/>
-        </w:rPr>
-      </w:pPr>
-      <w:r>
-        <w:rPr>
-          <w:sz w:val="24"/>
-          <w:szCs w:val="24"/>
-          <w:rtl w:val="0"/>
-        </w:rPr>
-        <w:t xml:space="preserve">Do you own any server equipment, perhaps in a closet, or is every computer a consumer device.</w:t>
-      </w:r>
-    </w:p>
-    <w:p>
-      <w:pPr>
-        <w:numPr>
-          <w:ilvl w:val="0"/>
-          <w:numId w:val="1"/>
-        </w:numPr>
-        <w:spacing w:line="480" w:lineRule="auto"/>
-        <w:ind w:left="720" w:hanging="360"/>
-        <w:rPr>
-          <w:sz w:val="24"/>
-          <w:szCs w:val="24"/>
-          <w:u w:val="none"/>
-        </w:rPr>
-      </w:pPr>
-      <w:r>
-        <w:rPr>
-          <w:sz w:val="24"/>
-          <w:szCs w:val="24"/>
-          <w:rtl w:val="0"/>
-        </w:rPr>
-        <w:t xml:space="preserve">Are the computers hard-wired into the network, or do they operate over WiFi?</w:t>
-      </w:r>
-    </w:p>
-    <w:p>
-      <w:pPr>
-        <w:numPr>
-          <w:ilvl w:val="0"/>
-          <w:numId w:val="1"/>
-        </w:numPr>
-        <w:spacing w:line="480" w:lineRule="auto"/>
-        <w:ind w:left="720" w:hanging="360"/>
-        <w:rPr>
-          <w:sz w:val="24"/>
-          <w:szCs w:val="24"/>
-          <w:u w:val="none"/>
-        </w:rPr>
-      </w:pPr>
-      <w:r>
-        <w:rPr>
-          <w:sz w:val="24"/>
-          <w:szCs w:val="24"/>
-          <w:rtl w:val="0"/>
-        </w:rPr>
-        <w:t xml:space="preserve">Is it important that the data only be visible to employees, or is it acceptable for anyone to see it? -Google Drive is not secure/Google owns the data</w:t>
-      </w:r>
-    </w:p>
-    <w:p>
-      <w:pPr>
-        <w:numPr>
-          <w:ilvl w:val="0"/>
-          <w:numId w:val="1"/>
-        </w:numPr>
-        <w:spacing w:line="480" w:lineRule="auto"/>
-        <w:ind w:left="720" w:hanging="360"/>
-        <w:rPr>
-          <w:sz w:val="24"/>
-          <w:szCs w:val="24"/>
-        </w:rPr>
-      </w:pPr>
-      <w:r>
-        <w:rPr>
-          <w:sz w:val="24"/>
-          <w:szCs w:val="24"/>
-          <w:rtl w:val="0"/>
-        </w:rPr>
-        <w:t xml:space="preserve">What are all the ways that the data is used?</w:t>
-      </w:r>
-    </w:p>
-    <w:p>
-      <w:pPr>
-        <w:numPr>
-          <w:ilvl w:val="0"/>
-          <w:numId w:val="1"/>
-        </w:numPr>
-        <w:spacing w:line="480" w:lineRule="auto"/>
-        <w:ind w:left="720" w:hanging="360"/>
-        <w:rPr>
-          <w:sz w:val="24"/>
-          <w:szCs w:val="24"/>
-          <w:u w:val="none"/>
-        </w:rPr>
-      </w:pPr>
-      <w:r>
-        <w:rPr>
-          <w:sz w:val="24"/>
-          <w:szCs w:val="24"/>
-          <w:rtl w:val="0"/>
-        </w:rPr>
-        <w:t xml:space="preserve">What types of data visualization do you use currently use?</w:t>
-      </w:r>
-    </w:p>
-    <w:p>
-      <w:pPr>
-        <w:numPr>
-          <w:ilvl w:val="0"/>
-          <w:numId w:val="1"/>
-        </w:numPr>
-        <w:spacing w:line="480" w:lineRule="auto"/>
-        <w:ind w:left="720" w:hanging="360"/>
-        <w:rPr>
-          <w:sz w:val="24"/>
-          <w:szCs w:val="24"/>
-        </w:rPr>
-      </w:pPr>
-      <w:r>
-        <w:rPr>
-          <w:sz w:val="24"/>
-          <w:szCs w:val="24"/>
-          <w:rtl w:val="0"/>
-        </w:rPr>
-        <w:t xml:space="preserve">Who’s the intended audience for the data visualizations?</w:t>
-      </w:r>
-    </w:p>
-    <w:p>
-      <w:pPr>
-        <w:numPr>
-          <w:ilvl w:val="0"/>
-          <w:numId w:val="1"/>
-        </w:numPr>
-        <w:spacing w:line="480" w:lineRule="auto"/>
-        <w:ind w:left="720" w:hanging="360"/>
-        <w:rPr>
-          <w:sz w:val="24"/>
-          <w:szCs w:val="24"/>
-          <w:u w:val="none"/>
-        </w:rPr>
-      </w:pPr>
-      <w:r>
-        <w:rPr>
-          <w:sz w:val="24"/>
-          <w:szCs w:val="24"/>
-          <w:rtl w:val="0"/>
-        </w:rPr>
-        <w:t xml:space="preserve">Can you think of any representations of the data that would be useful?</w:t>
-      </w:r>
-    </w:p>
-    <w:p>
-      <w:pPr>
-        <w:numPr>
-          <w:ilvl w:val="0"/>
-          <w:numId w:val="1"/>
-        </w:numPr>
-        <w:spacing w:line="480" w:lineRule="auto"/>
-        <w:ind w:left="720" w:hanging="360"/>
-        <w:rPr>
-          <w:sz w:val="24"/>
-          <w:szCs w:val="24"/>
-        </w:rPr>
-      </w:pPr>
-      <w:r>
-        <w:rPr>
-          <w:sz w:val="24"/>
-          <w:szCs w:val="24"/>
-          <w:rtl w:val="0"/>
-        </w:rPr>
-        <w:t xml:space="preserve">How do you get your data from kaleidacare</w:t>
-      </w:r>
-    </w:p>
-    <w:p>
-      <w:pPr>
-        <w:numPr>
-          <w:ilvl w:val="0"/>
-          <w:numId w:val="1"/>
-        </w:numPr>
-        <w:spacing w:line="480" w:lineRule="auto"/>
-        <w:ind w:left="720" w:hanging="360"/>
-        <w:rPr>
-          <w:sz w:val="24"/>
-          <w:szCs w:val="24"/>
-        </w:rPr>
-      </w:pPr>
-      <w:r>
-        <w:rPr>
-          <w:sz w:val="24"/>
-          <w:szCs w:val="24"/>
-          <w:rtl w:val="0"/>
-        </w:rPr>
-        <w:t xml:space="preserve">Is the Home’s IT infrastructure handled by an outside source or is there IT on staff?</w:t>
-      </w:r>
-    </w:p>
-    <w:p>
-      <w:pPr>
-        <w:numPr>
-          <w:ilvl w:val="0"/>
-          <w:numId w:val="1"/>
-        </w:numPr>
-        <w:spacing w:line="480" w:lineRule="auto"/>
-        <w:ind w:left="720" w:hanging="360"/>
-        <w:rPr>
-          <w:sz w:val="24"/>
-          <w:szCs w:val="24"/>
-          <w:u w:val="none"/>
-        </w:rPr>
-      </w:pPr>
-      <w:r>
-        <w:rPr>
-          <w:sz w:val="24"/>
-          <w:szCs w:val="24"/>
-          <w:rtl w:val="0"/>
-        </w:rPr>
-        <w:t xml:space="preserve"> Are there distinct groups of people within the organization already? How do permissions differ between them?</w:t>
-      </w:r>
-    </w:p>
-    <w:p>
-      <w:pPr>
-        <w:numPr>
-          <w:ilvl w:val="0"/>
-          <w:numId w:val="1"/>
-        </w:numPr>
-        <w:spacing w:line="480" w:lineRule="auto"/>
-        <w:ind w:left="720" w:hanging="360"/>
-        <w:rPr>
-          <w:sz w:val="24"/>
-          <w:szCs w:val="24"/>
-        </w:rPr>
-      </w:pPr>
-      <w:r>
-        <w:rPr>
-          <w:sz w:val="24"/>
-          <w:szCs w:val="24"/>
-          <w:rtl w:val="0"/>
-        </w:rPr>
-        <w:t xml:space="preserve">Who has access to sensitive information?</w:t>
-      </w:r>
-    </w:p>
-    <w:p>
-      <w:pPr>
-        <w:numPr>
-          <w:ilvl w:val="0"/>
-          <w:numId w:val="1"/>
-        </w:numPr>
-        <w:spacing w:line="480" w:lineRule="auto"/>
-        <w:ind w:left="720" w:hanging="360"/>
-        <w:rPr>
-          <w:sz w:val="24"/>
-          <w:szCs w:val="24"/>
-        </w:rPr>
-      </w:pPr>
-      <w:r>
-        <w:rPr>
-          <w:sz w:val="24"/>
-          <w:szCs w:val="24"/>
-          <w:rtl w:val="0"/>
-        </w:rPr>
-        <w:t xml:space="preserve">Do you use any sort of private network (vlan) to keep information secure?</w:t>
-      </w:r>
-    </w:p>
-    <w:p>
-      <w:pPr>
-        <w:numPr>
-          <w:ilvl w:val="0"/>
-          <w:numId w:val="1"/>
-        </w:numPr>
-        <w:spacing w:line="480" w:lineRule="auto"/>
-        <w:ind w:left="720" w:hanging="360"/>
-        <w:rPr>
-          <w:sz w:val="24"/>
-          <w:szCs w:val="24"/>
-        </w:rPr>
-      </w:pPr>
-      <w:r>
-        <w:rPr>
-          <w:sz w:val="24"/>
-          <w:szCs w:val="24"/>
-          <w:rtl w:val="0"/>
-        </w:rPr>
-        <w:t xml:space="preserve"> Are there any specific network requirements we must meet or avoid?</w:t>
-      </w:r>
-    </w:p>
-    <w:p>
-      <w:pPr>
-        <w:numPr>
-          <w:ilvl w:val="0"/>
-          <w:numId w:val="1"/>
-        </w:numPr>
-        <w:spacing w:line="480" w:lineRule="auto"/>
-        <w:ind w:left="720" w:hanging="360"/>
-        <w:rPr>
-          <w:sz w:val="24"/>
-          <w:szCs w:val="24"/>
-        </w:rPr>
-      </w:pPr>
-      <w:r>
-        <w:rPr>
-          <w:sz w:val="24"/>
-          <w:szCs w:val="24"/>
-          <w:rtl w:val="0"/>
-        </w:rPr>
-        <w:t xml:space="preserve">Do any security measures need to be put in place that you require?</w:t>
-      </w:r>
-    </w:p>
-    <w:p>
-      <w:pPr>
-        <w:numPr>
-          <w:ilvl w:val="0"/>
-          <w:numId w:val="1"/>
-        </w:numPr>
-        <w:spacing w:line="480" w:lineRule="auto"/>
-        <w:ind w:left="720" w:hanging="360"/>
-        <w:rPr>
-          <w:sz w:val="24"/>
-          <w:szCs w:val="24"/>
-        </w:rPr>
-      </w:pPr>
-      <w:r>
-        <w:rPr>
-          <w:sz w:val="24"/>
-          <w:szCs w:val="24"/>
-          <w:rtl w:val="0"/>
-        </w:rPr>
-        <w:t xml:space="preserve"> Does one or multiple people operate this technology?</w:t>
-      </w:r>
-    </w:p>
-    <w:p>
-      <w:pPr>
-        <w:numPr>
-          <w:ilvl w:val="0"/>
-          <w:numId w:val="1"/>
-        </w:numPr>
-        <w:spacing w:line="480" w:lineRule="auto"/>
-        <w:ind w:left="720" w:hanging="360"/>
-        <w:rPr>
-          <w:sz w:val="24"/>
-          <w:szCs w:val="24"/>
-        </w:rPr>
-      </w:pPr>
-      <w:r>
-        <w:rPr>
-          <w:sz w:val="24"/>
-          <w:szCs w:val="24"/>
-          <w:rtl w:val="0"/>
-        </w:rPr>
-        <w:t xml:space="preserve">Do you have a disaster recovery plan?</w:t>
-      </w:r>
-    </w:p>
-    <w:p>
-      <w:pPr>
-        <w:numPr>
-          <w:ilvl w:val="0"/>
-          <w:numId w:val="1"/>
-        </w:numPr>
-        <w:spacing w:line="480" w:lineRule="auto"/>
-        <w:ind w:left="720" w:hanging="360"/>
-        <w:rPr>
-          <w:sz w:val="24"/>
-          <w:szCs w:val="24"/>
-        </w:rPr>
-      </w:pPr>
-      <w:r>
-        <w:rPr>
-          <w:sz w:val="24"/>
-          <w:szCs w:val="24"/>
-          <w:rtl w:val="0"/>
-        </w:rPr>
-        <w:t xml:space="preserve"> Is there anything specific you want/need out of this project?</w:t>
+        <w:t xml:space="preserve">Handled by an outside IT firm.</w:t>
       </w:r>
     </w:p>
     <w:sectPr>
@@ -584,8 +648,234 @@
       </w:rPr>
     </w:lvl>
   </w:abstractNum>
+  <w:abstractNum w:abstractNumId="2">
+    <w:lvl w:ilvl="0">
+      <w:start w:val="1"/>
+      <w:numFmt w:val="decimal"/>
+      <w:lvlText w:val="%1."/>
+      <w:lvlJc w:val="left"/>
+      <w:pPr>
+        <w:ind w:left="720" w:hanging="360"/>
+      </w:pPr>
+      <w:rPr>
+        <w:u w:val="none"/>
+      </w:rPr>
+    </w:lvl>
+    <w:lvl w:ilvl="1">
+      <w:start w:val="1"/>
+      <w:numFmt w:val="lowerLetter"/>
+      <w:lvlText w:val="%2."/>
+      <w:lvlJc w:val="left"/>
+      <w:pPr>
+        <w:ind w:left="1440" w:hanging="360"/>
+      </w:pPr>
+      <w:rPr>
+        <w:u w:val="none"/>
+      </w:rPr>
+    </w:lvl>
+    <w:lvl w:ilvl="2">
+      <w:start w:val="1"/>
+      <w:numFmt w:val="lowerRoman"/>
+      <w:lvlText w:val="%3."/>
+      <w:lvlJc w:val="right"/>
+      <w:pPr>
+        <w:ind w:left="2160" w:hanging="360"/>
+      </w:pPr>
+      <w:rPr>
+        <w:u w:val="none"/>
+      </w:rPr>
+    </w:lvl>
+    <w:lvl w:ilvl="3">
+      <w:start w:val="1"/>
+      <w:numFmt w:val="decimal"/>
+      <w:lvlText w:val="%4."/>
+      <w:lvlJc w:val="left"/>
+      <w:pPr>
+        <w:ind w:left="2880" w:hanging="360"/>
+      </w:pPr>
+      <w:rPr>
+        <w:u w:val="none"/>
+      </w:rPr>
+    </w:lvl>
+    <w:lvl w:ilvl="4">
+      <w:start w:val="1"/>
+      <w:numFmt w:val="lowerLetter"/>
+      <w:lvlText w:val="%5."/>
+      <w:lvlJc w:val="left"/>
+      <w:pPr>
+        <w:ind w:left="3600" w:hanging="360"/>
+      </w:pPr>
+      <w:rPr>
+        <w:u w:val="none"/>
+      </w:rPr>
+    </w:lvl>
+    <w:lvl w:ilvl="5">
+      <w:start w:val="1"/>
+      <w:numFmt w:val="lowerRoman"/>
+      <w:lvlText w:val="%6."/>
+      <w:lvlJc w:val="right"/>
+      <w:pPr>
+        <w:ind w:left="4320" w:hanging="360"/>
+      </w:pPr>
+      <w:rPr>
+        <w:u w:val="none"/>
+      </w:rPr>
+    </w:lvl>
+    <w:lvl w:ilvl="6">
+      <w:start w:val="1"/>
+      <w:numFmt w:val="decimal"/>
+      <w:lvlText w:val="%7."/>
+      <w:lvlJc w:val="left"/>
+      <w:pPr>
+        <w:ind w:left="5040" w:hanging="360"/>
+      </w:pPr>
+      <w:rPr>
+        <w:u w:val="none"/>
+      </w:rPr>
+    </w:lvl>
+    <w:lvl w:ilvl="7">
+      <w:start w:val="1"/>
+      <w:numFmt w:val="lowerLetter"/>
+      <w:lvlText w:val="%8."/>
+      <w:lvlJc w:val="left"/>
+      <w:pPr>
+        <w:ind w:left="5760" w:hanging="360"/>
+      </w:pPr>
+      <w:rPr>
+        <w:u w:val="none"/>
+      </w:rPr>
+    </w:lvl>
+    <w:lvl w:ilvl="8">
+      <w:start w:val="1"/>
+      <w:numFmt w:val="lowerRoman"/>
+      <w:lvlText w:val="%9."/>
+      <w:lvlJc w:val="right"/>
+      <w:pPr>
+        <w:ind w:left="6480" w:hanging="360"/>
+      </w:pPr>
+      <w:rPr>
+        <w:u w:val="none"/>
+      </w:rPr>
+    </w:lvl>
+  </w:abstractNum>
+  <w:abstractNum w:abstractNumId="3">
+    <w:lvl w:ilvl="0">
+      <w:start w:val="1"/>
+      <w:numFmt w:val="lowerLetter"/>
+      <w:lvlText w:val="%1."/>
+      <w:lvlJc w:val="left"/>
+      <w:pPr>
+        <w:ind w:left="1440" w:hanging="360"/>
+      </w:pPr>
+      <w:rPr>
+        <w:u w:val="none"/>
+      </w:rPr>
+    </w:lvl>
+    <w:lvl w:ilvl="1">
+      <w:start w:val="1"/>
+      <w:numFmt w:val="lowerRoman"/>
+      <w:lvlText w:val="%2."/>
+      <w:lvlJc w:val="right"/>
+      <w:pPr>
+        <w:ind w:left="2160" w:hanging="360"/>
+      </w:pPr>
+      <w:rPr>
+        <w:u w:val="none"/>
+      </w:rPr>
+    </w:lvl>
+    <w:lvl w:ilvl="2">
+      <w:start w:val="1"/>
+      <w:numFmt w:val="decimal"/>
+      <w:lvlText w:val="%3."/>
+      <w:lvlJc w:val="left"/>
+      <w:pPr>
+        <w:ind w:left="2880" w:hanging="360"/>
+      </w:pPr>
+      <w:rPr>
+        <w:u w:val="none"/>
+      </w:rPr>
+    </w:lvl>
+    <w:lvl w:ilvl="3">
+      <w:start w:val="1"/>
+      <w:numFmt w:val="lowerLetter"/>
+      <w:lvlText w:val="%4."/>
+      <w:lvlJc w:val="left"/>
+      <w:pPr>
+        <w:ind w:left="3600" w:hanging="360"/>
+      </w:pPr>
+      <w:rPr>
+        <w:u w:val="none"/>
+      </w:rPr>
+    </w:lvl>
+    <w:lvl w:ilvl="4">
+      <w:start w:val="1"/>
+      <w:numFmt w:val="lowerRoman"/>
+      <w:lvlText w:val="%5."/>
+      <w:lvlJc w:val="right"/>
+      <w:pPr>
+        <w:ind w:left="4320" w:hanging="360"/>
+      </w:pPr>
+      <w:rPr>
+        <w:u w:val="none"/>
+      </w:rPr>
+    </w:lvl>
+    <w:lvl w:ilvl="5">
+      <w:start w:val="1"/>
+      <w:numFmt w:val="decimal"/>
+      <w:lvlText w:val="%6."/>
+      <w:lvlJc w:val="left"/>
+      <w:pPr>
+        <w:ind w:left="5040" w:hanging="360"/>
+      </w:pPr>
+      <w:rPr>
+        <w:u w:val="none"/>
+      </w:rPr>
+    </w:lvl>
+    <w:lvl w:ilvl="6">
+      <w:start w:val="1"/>
+      <w:numFmt w:val="lowerLetter"/>
+      <w:lvlText w:val="%7."/>
+      <w:lvlJc w:val="left"/>
+      <w:pPr>
+        <w:ind w:left="5760" w:hanging="360"/>
+      </w:pPr>
+      <w:rPr>
+        <w:u w:val="none"/>
+      </w:rPr>
+    </w:lvl>
+    <w:lvl w:ilvl="7">
+      <w:start w:val="1"/>
+      <w:numFmt w:val="lowerRoman"/>
+      <w:lvlText w:val="%8."/>
+      <w:lvlJc w:val="right"/>
+      <w:pPr>
+        <w:ind w:left="6480" w:hanging="360"/>
+      </w:pPr>
+      <w:rPr>
+        <w:u w:val="none"/>
+      </w:rPr>
+    </w:lvl>
+    <w:lvl w:ilvl="8">
+      <w:start w:val="1"/>
+      <w:numFmt w:val="decimal"/>
+      <w:lvlText w:val="%9."/>
+      <w:lvlJc w:val="left"/>
+      <w:pPr>
+        <w:ind w:left="7200" w:hanging="360"/>
+      </w:pPr>
+      <w:rPr>
+        <w:u w:val="none"/>
+      </w:rPr>
+    </w:lvl>
+  </w:abstractNum>
   <w:num w:numId="1">
     <w:abstractNumId w:val="1"/>
+  </w:num>
+  <w:num w:numId="2">
+    <w:abstractNumId w:val="2"/>
+  </w:num>
+  <w:num w:numId="3">
+    <w:abstractNumId w:val="3"/>
   </w:num>
 </w:numbering>
 </file>

</xml_diff>